<commit_message>
Connie Fridrichsen's changes to the change-control document. Will rename this file next, to OF-3392.docx...
</commit_message>
<xml_diff>
--- a/OF-3392-change-control.docx
+++ b/OF-3392-change-control.docx
@@ -1,6 +1,6 @@
 
 <file path=word/document.xml><?xml version="1.0" encoding="utf-8"?>
-<w:document xmlns:wpc="http://schemas.microsoft.com/office/word/2010/wordprocessingCanvas" xmlns:cx="http://schemas.microsoft.com/office/drawing/2014/chartex" xmlns:cx1="http://schemas.microsoft.com/office/drawing/2015/9/8/chartex" xmlns:cx2="http://schemas.microsoft.com/office/drawing/2015/10/21/chartex" xmlns:cx3="http://schemas.microsoft.com/office/drawing/2016/5/9/chartex" xmlns:cx4="http://schemas.microsoft.com/office/drawing/2016/5/10/chartex" xmlns:cx5="http://schemas.microsoft.com/office/drawing/2016/5/11/chartex" xmlns:cx6="http://schemas.microsoft.com/office/drawing/2016/5/12/chartex" xmlns:cx7="http://schemas.microsoft.com/office/drawing/2016/5/13/chartex" xmlns:cx8="http://schemas.microsoft.com/office/drawing/2016/5/14/chartex" xmlns:mc="http://schemas.openxmlformats.org/markup-compatibility/2006" xmlns:aink="http://schemas.microsoft.com/office/drawing/2016/ink" xmlns:am3d="http://schemas.microsoft.com/office/drawing/2017/model3d" xmlns:o="urn:schemas-microsoft-com:office:office" xmlns:r="http://schemas.openxmlformats.org/officeDocument/2006/relationships" xmlns:m="http://schemas.openxmlformats.org/officeDocument/2006/math" xmlns:v="urn:schemas-microsoft-com:vml" xmlns:wp14="http://schemas.microsoft.com/office/word/2010/wordprocessingDrawing" xmlns:wp="http://schemas.openxmlformats.org/drawingml/2006/wordprocessingDrawing" xmlns:w10="urn:schemas-microsoft-com:office:word" xmlns:w="http://schemas.openxmlformats.org/wordprocessingml/2006/main" xmlns:w14="http://schemas.microsoft.com/office/word/2010/wordml" xmlns:w15="http://schemas.microsoft.com/office/word/2012/wordml" xmlns:w16cid="http://schemas.microsoft.com/office/word/2016/wordml/cid" xmlns:w16se="http://schemas.microsoft.com/office/word/2015/wordml/symex" xmlns:wpg="http://schemas.microsoft.com/office/word/2010/wordprocessingGroup" xmlns:wpi="http://schemas.microsoft.com/office/word/2010/wordprocessingInk" xmlns:wne="http://schemas.microsoft.com/office/word/2006/wordml" xmlns:wps="http://schemas.microsoft.com/office/word/2010/wordprocessingShape" mc:Ignorable="w14 w15 w16se w16cid wp14">
+<w:document xmlns:wpc="http://schemas.microsoft.com/office/word/2010/wordprocessingCanvas" xmlns:mc="http://schemas.openxmlformats.org/markup-compatibility/2006" xmlns:o="urn:schemas-microsoft-com:office:office" xmlns:r="http://schemas.openxmlformats.org/officeDocument/2006/relationships" xmlns:m="http://schemas.openxmlformats.org/officeDocument/2006/math" xmlns:v="urn:schemas-microsoft-com:vml" xmlns:wp14="http://schemas.microsoft.com/office/word/2010/wordprocessingDrawing" xmlns:wp="http://schemas.openxmlformats.org/drawingml/2006/wordprocessingDrawing" xmlns:w10="urn:schemas-microsoft-com:office:word" xmlns:w="http://schemas.openxmlformats.org/wordprocessingml/2006/main" xmlns:w14="http://schemas.microsoft.com/office/word/2010/wordml" xmlns:w15="http://schemas.microsoft.com/office/word/2012/wordml" xmlns:wpg="http://schemas.microsoft.com/office/word/2010/wordprocessingGroup" xmlns:wpi="http://schemas.microsoft.com/office/word/2010/wordprocessingInk" xmlns:wne="http://schemas.microsoft.com/office/word/2006/wordml" xmlns:wps="http://schemas.microsoft.com/office/word/2010/wordprocessingShape" mc:Ignorable="w14 w15 wp14">
   <w:body>
     <w:p>
       <w:pPr>
@@ -20,8 +20,6 @@
           <w:szCs w:val="28"/>
         </w:rPr>
       </w:pPr>
-      <w:bookmarkStart w:id="0" w:name="_GoBack"/>
-      <w:bookmarkEnd w:id="0"/>
       <w:r>
         <w:rPr>
           <w:b/>
@@ -115,29 +113,7 @@
                 <w:sz w:val="20"/>
                 <w:szCs w:val="20"/>
               </w:rPr>
-              <w:t>OF-3392:  R</w:t>
-            </w:r>
-            <w:r>
-              <w:rPr>
-                <w:sz w:val="20"/>
-                <w:szCs w:val="20"/>
-              </w:rPr>
-              <w:t>eview days between Statement Generation and Past Due Notice</w:t>
-            </w:r>
-            <w:r>
-              <w:rPr>
-                <w:sz w:val="20"/>
-                <w:szCs w:val="20"/>
-              </w:rPr>
-              <w:br/>
-              <w:t xml:space="preserve">OF-3393:  </w:t>
-            </w:r>
-            <w:r>
-              <w:rPr>
-                <w:sz w:val="20"/>
-                <w:szCs w:val="20"/>
-              </w:rPr>
-              <w:t>Address is Rejected in Statement Process</w:t>
+              <w:t>Updates for AR statement processing</w:t>
             </w:r>
           </w:p>
         </w:tc>
@@ -183,7 +159,7 @@
               </w:rPr>
               <w:t>:</w:t>
             </w:r>
-            <w:bookmarkStart w:id="1" w:name="Text5"/>
+            <w:bookmarkStart w:id="0" w:name="Text5"/>
             <w:r>
               <w:rPr>
                 <w:b/>
@@ -192,7 +168,7 @@
               </w:rPr>
               <w:t xml:space="preserve"> </w:t>
             </w:r>
-            <w:bookmarkEnd w:id="1"/>
+            <w:bookmarkEnd w:id="0"/>
             <w:r>
               <w:rPr>
                 <w:b/>
@@ -1497,7 +1473,7 @@
               <w:t>LWX_AR_INVO_STMT_PRINT_PK</w:t>
             </w:r>
             <w:r>
-              <w:t>S</w:t>
+              <w:t>B</w:t>
             </w:r>
             <w:r>
               <w:t>.sql</w:t>
@@ -1516,10 +1492,7 @@
               <w:adjustRightInd w:val="0"/>
             </w:pPr>
             <w:r>
-              <w:t xml:space="preserve">Package </w:t>
-            </w:r>
-            <w:r>
-              <w:t>Spec</w:t>
+              <w:t>Package body</w:t>
             </w:r>
           </w:p>
         </w:tc>
@@ -1534,8 +1507,10 @@
               <w:adjustRightInd w:val="0"/>
             </w:pPr>
             <w:r>
-              <w:t>1.1</w:t>
-            </w:r>
+              <w:t>1.118</w:t>
+            </w:r>
+            <w:bookmarkStart w:id="1" w:name="_GoBack"/>
+            <w:bookmarkEnd w:id="1"/>
           </w:p>
         </w:tc>
       </w:tr>
@@ -1554,15 +1529,6 @@
               <w:autoSpaceDN w:val="0"/>
               <w:adjustRightInd w:val="0"/>
             </w:pPr>
-            <w:r>
-              <w:t>LWX_AR_INVO_STMT_PRINT_PK</w:t>
-            </w:r>
-            <w:r>
-              <w:t>S</w:t>
-            </w:r>
-            <w:r>
-              <w:t>.sql</w:t>
-            </w:r>
           </w:p>
         </w:tc>
         <w:tc>
@@ -1576,9 +1542,6 @@
               <w:autoSpaceDN w:val="0"/>
               <w:adjustRightInd w:val="0"/>
             </w:pPr>
-            <w:r>
-              <w:t>Package body</w:t>
-            </w:r>
           </w:p>
         </w:tc>
         <w:tc>
@@ -1591,9 +1554,6 @@
               <w:autoSpaceDN w:val="0"/>
               <w:adjustRightInd w:val="0"/>
             </w:pPr>
-            <w:r>
-              <w:t>1.1</w:t>
-            </w:r>
           </w:p>
         </w:tc>
       </w:tr>
@@ -1977,8 +1937,7 @@
         <w:jc w:val="center"/>
         <w:rPr>
           <w:b/>
-          <w:sz w:val="28"/>
-          <w:szCs w:val="28"/>
+          <w:sz w:val="20"/>
         </w:rPr>
       </w:pPr>
       <w:r>
@@ -1989,1923 +1948,10 @@
         </w:rPr>
         <w:br/>
       </w:r>
-      <w:r>
-        <w:rPr>
-          <w:b/>
-          <w:sz w:val="22"/>
-          <w:szCs w:val="22"/>
-        </w:rPr>
-        <w:br w:type="page"/>
-      </w:r>
-      <w:r>
-        <w:rPr>
-          <w:b/>
-          <w:sz w:val="28"/>
-          <w:szCs w:val="28"/>
-        </w:rPr>
-        <w:lastRenderedPageBreak/>
-        <w:t>AIX</w:t>
-      </w:r>
-      <w:r>
-        <w:rPr>
-          <w:b/>
-          <w:sz w:val="28"/>
-          <w:szCs w:val="28"/>
-        </w:rPr>
-        <w:t xml:space="preserve"> SERVER</w:t>
-      </w:r>
-    </w:p>
-    <w:p>
-      <w:pPr>
-        <w:autoSpaceDE w:val="0"/>
-        <w:autoSpaceDN w:val="0"/>
-        <w:adjustRightInd w:val="0"/>
-        <w:ind w:left="-1080"/>
-        <w:rPr>
-          <w:sz w:val="20"/>
-          <w:szCs w:val="20"/>
-        </w:rPr>
-      </w:pPr>
-    </w:p>
-    <w:p>
-      <w:pPr>
-        <w:autoSpaceDE w:val="0"/>
-        <w:autoSpaceDN w:val="0"/>
-        <w:adjustRightInd w:val="0"/>
-        <w:ind w:left="-1080"/>
-        <w:rPr>
-          <w:sz w:val="20"/>
-          <w:szCs w:val="20"/>
-        </w:rPr>
-      </w:pPr>
-      <w:r>
-        <w:rPr>
-          <w:b/>
-          <w:sz w:val="22"/>
-          <w:szCs w:val="22"/>
-        </w:rPr>
-        <w:t>COMPONENT MIGRATIONS</w:t>
-      </w:r>
-      <w:r>
-        <w:rPr>
-          <w:sz w:val="20"/>
-          <w:szCs w:val="20"/>
-        </w:rPr>
-        <w:t xml:space="preserve"> – </w:t>
-      </w:r>
-      <w:r>
-        <w:rPr>
-          <w:sz w:val="20"/>
-          <w:szCs w:val="20"/>
-        </w:rPr>
-        <w:t>F</w:t>
-      </w:r>
-      <w:r>
-        <w:rPr>
-          <w:sz w:val="20"/>
-          <w:szCs w:val="20"/>
-        </w:rPr>
-        <w:t>orms web</w:t>
-      </w:r>
-      <w:r>
-        <w:rPr>
-          <w:sz w:val="20"/>
-          <w:szCs w:val="20"/>
-        </w:rPr>
-        <w:t>(.xml)</w:t>
-      </w:r>
-      <w:r>
-        <w:rPr>
-          <w:sz w:val="20"/>
-          <w:szCs w:val="20"/>
-        </w:rPr>
-        <w:t xml:space="preserve">, </w:t>
-      </w:r>
-      <w:r>
-        <w:rPr>
-          <w:sz w:val="20"/>
-          <w:szCs w:val="20"/>
-        </w:rPr>
-        <w:t>F</w:t>
-      </w:r>
-      <w:r>
-        <w:rPr>
-          <w:sz w:val="20"/>
-          <w:szCs w:val="20"/>
-        </w:rPr>
-        <w:t>orms non-web</w:t>
-      </w:r>
-      <w:r>
-        <w:rPr>
-          <w:sz w:val="20"/>
-          <w:szCs w:val="20"/>
-        </w:rPr>
-        <w:t>(.fmb fmx)</w:t>
-      </w:r>
-      <w:r>
-        <w:rPr>
-          <w:sz w:val="20"/>
-          <w:szCs w:val="20"/>
-        </w:rPr>
-        <w:t xml:space="preserve">, </w:t>
-      </w:r>
-      <w:r>
-        <w:rPr>
-          <w:sz w:val="20"/>
-          <w:szCs w:val="20"/>
-        </w:rPr>
-        <w:t>O</w:t>
-      </w:r>
-      <w:r>
-        <w:rPr>
-          <w:sz w:val="20"/>
-          <w:szCs w:val="20"/>
-        </w:rPr>
-        <w:t>racle reports(.rdf)</w:t>
-      </w:r>
-      <w:r>
-        <w:rPr>
-          <w:sz w:val="20"/>
-          <w:szCs w:val="20"/>
-        </w:rPr>
-        <w:t>, Oracle custom forms(.xml)</w:t>
-      </w:r>
-      <w:r>
-        <w:rPr>
-          <w:sz w:val="20"/>
-          <w:szCs w:val="20"/>
-        </w:rPr>
-        <w:t>, SQL Loader (.prog/.ctl)</w:t>
-      </w:r>
-      <w:r>
-        <w:rPr>
-          <w:sz w:val="20"/>
-          <w:szCs w:val="20"/>
-        </w:rPr>
-        <w:t xml:space="preserve">, shell script (.sh, .scr), </w:t>
-      </w:r>
-      <w:r>
-        <w:rPr>
-          <w:sz w:val="20"/>
-          <w:szCs w:val="20"/>
-        </w:rPr>
-        <w:t>fndload load files (.ldt)</w:t>
-      </w:r>
-    </w:p>
-    <w:tbl>
-      <w:tblPr>
-        <w:tblW w:w="9720" w:type="dxa"/>
-        <w:tblInd w:w="-1026" w:type="dxa"/>
-        <w:tblBorders>
-          <w:top w:val="single" w:sz="12" w:space="0" w:color="000000"/>
-          <w:left w:val="single" w:sz="12" w:space="0" w:color="000000"/>
-          <w:bottom w:val="single" w:sz="12" w:space="0" w:color="000000"/>
-          <w:right w:val="single" w:sz="12" w:space="0" w:color="000000"/>
-          <w:insideH w:val="single" w:sz="4" w:space="0" w:color="000000"/>
-          <w:insideV w:val="single" w:sz="4" w:space="0" w:color="000000"/>
-        </w:tblBorders>
-        <w:tblLayout w:type="fixed"/>
-        <w:tblCellMar>
-          <w:left w:w="54" w:type="dxa"/>
-          <w:right w:w="54" w:type="dxa"/>
-        </w:tblCellMar>
-        <w:tblLook w:val="0000" w:firstRow="0" w:lastRow="0" w:firstColumn="0" w:lastColumn="0" w:noHBand="0" w:noVBand="0"/>
-      </w:tblPr>
-      <w:tblGrid>
-        <w:gridCol w:w="6300"/>
-        <w:gridCol w:w="3420"/>
-      </w:tblGrid>
-      <w:tr>
-        <w:trPr>
-          <w:trHeight w:val="393"/>
-        </w:trPr>
-        <w:tc>
-          <w:tcPr>
-            <w:tcW w:w="6300" w:type="dxa"/>
-            <w:tcBorders>
-              <w:top w:val="single" w:sz="12" w:space="0" w:color="000000"/>
-              <w:bottom w:val="single" w:sz="12" w:space="0" w:color="000000"/>
-            </w:tcBorders>
-          </w:tcPr>
-          <w:p>
-            <w:pPr>
-              <w:autoSpaceDE w:val="0"/>
-              <w:autoSpaceDN w:val="0"/>
-              <w:adjustRightInd w:val="0"/>
-              <w:rPr>
-                <w:b/>
-                <w:bCs/>
-                <w:sz w:val="22"/>
-                <w:szCs w:val="22"/>
-              </w:rPr>
-            </w:pPr>
-            <w:r>
-              <w:rPr>
-                <w:b/>
-                <w:bCs/>
-                <w:sz w:val="22"/>
-                <w:szCs w:val="22"/>
-              </w:rPr>
-              <w:t>Name</w:t>
-            </w:r>
-          </w:p>
-        </w:tc>
-        <w:tc>
-          <w:tcPr>
-            <w:tcW w:w="3420" w:type="dxa"/>
-            <w:tcBorders>
-              <w:top w:val="single" w:sz="12" w:space="0" w:color="000000"/>
-              <w:bottom w:val="single" w:sz="12" w:space="0" w:color="000000"/>
-            </w:tcBorders>
-          </w:tcPr>
-          <w:p>
-            <w:pPr>
-              <w:autoSpaceDE w:val="0"/>
-              <w:autoSpaceDN w:val="0"/>
-              <w:adjustRightInd w:val="0"/>
-              <w:ind w:left="-234"/>
-              <w:rPr>
-                <w:b/>
-                <w:bCs/>
-                <w:sz w:val="20"/>
-                <w:szCs w:val="20"/>
-              </w:rPr>
-            </w:pPr>
-            <w:r>
-              <w:rPr>
-                <w:b/>
-                <w:bCs/>
-                <w:sz w:val="20"/>
-                <w:szCs w:val="20"/>
-              </w:rPr>
-              <w:t xml:space="preserve">R </w:t>
-            </w:r>
-            <w:r>
-              <w:rPr>
-                <w:b/>
-                <w:bCs/>
-                <w:sz w:val="22"/>
-                <w:szCs w:val="22"/>
-              </w:rPr>
-              <w:t>Revision</w:t>
-            </w:r>
-          </w:p>
-        </w:tc>
-      </w:tr>
-      <w:tr>
-        <w:trPr>
-          <w:trHeight w:val="393"/>
-        </w:trPr>
-        <w:tc>
-          <w:tcPr>
-            <w:tcW w:w="6300" w:type="dxa"/>
-            <w:tcBorders>
-              <w:top w:val="single" w:sz="12" w:space="0" w:color="000000"/>
-            </w:tcBorders>
-            <w:shd w:val="clear" w:color="auto" w:fill="auto"/>
-          </w:tcPr>
-          <w:p>
-            <w:pPr>
-              <w:autoSpaceDE w:val="0"/>
-              <w:autoSpaceDN w:val="0"/>
-              <w:adjustRightInd w:val="0"/>
-            </w:pPr>
-          </w:p>
-        </w:tc>
-        <w:tc>
-          <w:tcPr>
-            <w:tcW w:w="3420" w:type="dxa"/>
-            <w:tcBorders>
-              <w:top w:val="single" w:sz="12" w:space="0" w:color="000000"/>
-            </w:tcBorders>
-            <w:shd w:val="clear" w:color="auto" w:fill="auto"/>
-          </w:tcPr>
-          <w:p>
-            <w:pPr>
-              <w:autoSpaceDE w:val="0"/>
-              <w:autoSpaceDN w:val="0"/>
-              <w:adjustRightInd w:val="0"/>
-            </w:pPr>
-          </w:p>
-        </w:tc>
-      </w:tr>
-      <w:tr>
-        <w:trPr>
-          <w:trHeight w:val="432"/>
-        </w:trPr>
-        <w:tc>
-          <w:tcPr>
-            <w:tcW w:w="6300" w:type="dxa"/>
-            <w:shd w:val="clear" w:color="auto" w:fill="auto"/>
-          </w:tcPr>
-          <w:p>
-            <w:pPr>
-              <w:autoSpaceDE w:val="0"/>
-              <w:autoSpaceDN w:val="0"/>
-              <w:adjustRightInd w:val="0"/>
-            </w:pPr>
-          </w:p>
-        </w:tc>
-        <w:tc>
-          <w:tcPr>
-            <w:tcW w:w="3420" w:type="dxa"/>
-            <w:shd w:val="clear" w:color="auto" w:fill="auto"/>
-          </w:tcPr>
-          <w:p>
-            <w:pPr>
-              <w:autoSpaceDE w:val="0"/>
-              <w:autoSpaceDN w:val="0"/>
-              <w:adjustRightInd w:val="0"/>
-            </w:pPr>
-          </w:p>
-        </w:tc>
-      </w:tr>
-      <w:tr>
-        <w:trPr>
-          <w:trHeight w:val="432"/>
-        </w:trPr>
-        <w:tc>
-          <w:tcPr>
-            <w:tcW w:w="6300" w:type="dxa"/>
-            <w:shd w:val="clear" w:color="auto" w:fill="auto"/>
-          </w:tcPr>
-          <w:p>
-            <w:pPr>
-              <w:autoSpaceDE w:val="0"/>
-              <w:autoSpaceDN w:val="0"/>
-              <w:adjustRightInd w:val="0"/>
-            </w:pPr>
-          </w:p>
-        </w:tc>
-        <w:tc>
-          <w:tcPr>
-            <w:tcW w:w="3420" w:type="dxa"/>
-            <w:shd w:val="clear" w:color="auto" w:fill="auto"/>
-          </w:tcPr>
-          <w:p>
-            <w:pPr>
-              <w:autoSpaceDE w:val="0"/>
-              <w:autoSpaceDN w:val="0"/>
-              <w:adjustRightInd w:val="0"/>
-            </w:pPr>
-          </w:p>
-        </w:tc>
-      </w:tr>
-      <w:tr>
-        <w:trPr>
-          <w:trHeight w:val="432"/>
-        </w:trPr>
-        <w:tc>
-          <w:tcPr>
-            <w:tcW w:w="6300" w:type="dxa"/>
-            <w:shd w:val="clear" w:color="auto" w:fill="auto"/>
-          </w:tcPr>
-          <w:p>
-            <w:pPr>
-              <w:autoSpaceDE w:val="0"/>
-              <w:autoSpaceDN w:val="0"/>
-              <w:adjustRightInd w:val="0"/>
-            </w:pPr>
-          </w:p>
-        </w:tc>
-        <w:tc>
-          <w:tcPr>
-            <w:tcW w:w="3420" w:type="dxa"/>
-            <w:shd w:val="clear" w:color="auto" w:fill="auto"/>
-          </w:tcPr>
-          <w:p>
-            <w:pPr>
-              <w:autoSpaceDE w:val="0"/>
-              <w:autoSpaceDN w:val="0"/>
-              <w:adjustRightInd w:val="0"/>
-            </w:pPr>
-          </w:p>
-        </w:tc>
-      </w:tr>
-    </w:tbl>
-    <w:p>
-      <w:pPr>
-        <w:tabs>
-          <w:tab w:val="left" w:pos="1440"/>
-        </w:tabs>
-        <w:autoSpaceDE w:val="0"/>
-        <w:autoSpaceDN w:val="0"/>
-        <w:adjustRightInd w:val="0"/>
-        <w:ind w:left="-1080"/>
-        <w:rPr>
-          <w:b/>
-          <w:sz w:val="22"/>
-          <w:szCs w:val="22"/>
-        </w:rPr>
-      </w:pPr>
-      <w:r>
-        <w:rPr>
-          <w:b/>
-          <w:sz w:val="22"/>
-          <w:szCs w:val="22"/>
-        </w:rPr>
-        <w:t xml:space="preserve">Component </w:t>
-      </w:r>
-      <w:r>
-        <w:rPr>
-          <w:b/>
-          <w:sz w:val="22"/>
-          <w:szCs w:val="22"/>
-        </w:rPr>
-        <w:t>M</w:t>
-      </w:r>
-      <w:r>
-        <w:rPr>
-          <w:b/>
-          <w:sz w:val="22"/>
-          <w:szCs w:val="22"/>
-        </w:rPr>
-        <w:t xml:space="preserve">igration </w:t>
-      </w:r>
-      <w:r>
-        <w:rPr>
-          <w:b/>
-          <w:sz w:val="22"/>
-          <w:szCs w:val="22"/>
-        </w:rPr>
-        <w:t>I</w:t>
-      </w:r>
-      <w:r>
-        <w:rPr>
-          <w:b/>
-          <w:sz w:val="22"/>
-          <w:szCs w:val="22"/>
-        </w:rPr>
-        <w:t>nstructions:</w:t>
-      </w:r>
-    </w:p>
-    <w:p>
-      <w:pPr>
-        <w:tabs>
-          <w:tab w:val="left" w:pos="1440"/>
-        </w:tabs>
-        <w:autoSpaceDE w:val="0"/>
-        <w:autoSpaceDN w:val="0"/>
-        <w:adjustRightInd w:val="0"/>
-        <w:spacing w:line="360" w:lineRule="auto"/>
-        <w:ind w:left="-1080"/>
-        <w:rPr>
-          <w:b/>
-          <w:sz w:val="20"/>
-          <w:szCs w:val="20"/>
-        </w:rPr>
-      </w:pPr>
-      <w:r>
-        <w:rPr>
-          <w:b/>
-          <w:sz w:val="20"/>
-          <w:szCs w:val="20"/>
-        </w:rPr>
-        <w:t>__</w:t>
-      </w:r>
-      <w:r>
-        <w:rPr>
-          <w:b/>
-          <w:sz w:val="20"/>
-          <w:szCs w:val="20"/>
-        </w:rPr>
-        <w:t>_</w:t>
-      </w:r>
-      <w:r>
-        <w:rPr>
-          <w:b/>
-          <w:sz w:val="20"/>
-          <w:szCs w:val="20"/>
-        </w:rPr>
-        <w:t>______________________________________________________________________________________________</w:t>
-      </w:r>
-      <w:r>
-        <w:rPr>
-          <w:b/>
-          <w:sz w:val="20"/>
-          <w:szCs w:val="20"/>
-        </w:rPr>
-        <w:br/>
-        <w:t>_________________________________________________________________________________________________</w:t>
-      </w:r>
-      <w:r>
-        <w:rPr>
-          <w:b/>
-          <w:sz w:val="20"/>
-          <w:szCs w:val="20"/>
-        </w:rPr>
-        <w:br/>
-        <w:t>_________________________________________________________________________________________________</w:t>
-      </w:r>
-      <w:r>
-        <w:rPr>
-          <w:b/>
-          <w:sz w:val="20"/>
-          <w:szCs w:val="20"/>
-        </w:rPr>
-        <w:br/>
-      </w:r>
-    </w:p>
-    <w:p>
-      <w:pPr>
-        <w:tabs>
-          <w:tab w:val="left" w:pos="1440"/>
-        </w:tabs>
-        <w:autoSpaceDE w:val="0"/>
-        <w:autoSpaceDN w:val="0"/>
-        <w:adjustRightInd w:val="0"/>
-        <w:ind w:left="-1080"/>
-        <w:rPr>
-          <w:sz w:val="20"/>
-          <w:szCs w:val="20"/>
-        </w:rPr>
-      </w:pPr>
-      <w:r>
-        <w:rPr>
-          <w:b/>
-          <w:sz w:val="22"/>
-          <w:szCs w:val="22"/>
-        </w:rPr>
-        <w:t>OTHER MIGRATIONS</w:t>
-      </w:r>
-      <w:r>
-        <w:rPr>
-          <w:sz w:val="20"/>
-          <w:szCs w:val="20"/>
-        </w:rPr>
-        <w:t xml:space="preserve"> – Oracle workflow(.wft), seeded data</w:t>
-      </w:r>
-      <w:r>
-        <w:rPr>
-          <w:sz w:val="20"/>
-          <w:szCs w:val="20"/>
-        </w:rPr>
-        <w:t xml:space="preserve"> adjustments</w:t>
-      </w:r>
-      <w:r>
-        <w:rPr>
-          <w:sz w:val="20"/>
-          <w:szCs w:val="20"/>
-        </w:rPr>
-        <w:t xml:space="preserve">, macros-keyboard </w:t>
-      </w:r>
-    </w:p>
-    <w:tbl>
-      <w:tblPr>
-        <w:tblW w:w="9720" w:type="dxa"/>
-        <w:tblInd w:w="-1026" w:type="dxa"/>
-        <w:tblBorders>
-          <w:top w:val="single" w:sz="12" w:space="0" w:color="000000"/>
-          <w:left w:val="single" w:sz="12" w:space="0" w:color="000000"/>
-          <w:bottom w:val="single" w:sz="12" w:space="0" w:color="000000"/>
-          <w:right w:val="single" w:sz="12" w:space="0" w:color="000000"/>
-          <w:insideH w:val="single" w:sz="4" w:space="0" w:color="000000"/>
-          <w:insideV w:val="single" w:sz="4" w:space="0" w:color="000000"/>
-        </w:tblBorders>
-        <w:tblLayout w:type="fixed"/>
-        <w:tblCellMar>
-          <w:left w:w="54" w:type="dxa"/>
-          <w:right w:w="54" w:type="dxa"/>
-        </w:tblCellMar>
-        <w:tblLook w:val="0000" w:firstRow="0" w:lastRow="0" w:firstColumn="0" w:lastColumn="0" w:noHBand="0" w:noVBand="0"/>
-      </w:tblPr>
-      <w:tblGrid>
-        <w:gridCol w:w="6300"/>
-        <w:gridCol w:w="3420"/>
-      </w:tblGrid>
-      <w:tr>
-        <w:trPr>
-          <w:trHeight w:val="393"/>
-        </w:trPr>
-        <w:tc>
-          <w:tcPr>
-            <w:tcW w:w="6300" w:type="dxa"/>
-            <w:tcBorders>
-              <w:top w:val="single" w:sz="12" w:space="0" w:color="000000"/>
-              <w:bottom w:val="single" w:sz="12" w:space="0" w:color="000000"/>
-            </w:tcBorders>
-          </w:tcPr>
-          <w:p>
-            <w:pPr>
-              <w:autoSpaceDE w:val="0"/>
-              <w:autoSpaceDN w:val="0"/>
-              <w:adjustRightInd w:val="0"/>
-              <w:rPr>
-                <w:b/>
-                <w:bCs/>
-                <w:sz w:val="22"/>
-                <w:szCs w:val="22"/>
-              </w:rPr>
-            </w:pPr>
-            <w:r>
-              <w:rPr>
-                <w:b/>
-                <w:bCs/>
-                <w:sz w:val="22"/>
-                <w:szCs w:val="22"/>
-              </w:rPr>
-              <w:t>Name</w:t>
-            </w:r>
-          </w:p>
-        </w:tc>
-        <w:tc>
-          <w:tcPr>
-            <w:tcW w:w="3420" w:type="dxa"/>
-            <w:tcBorders>
-              <w:top w:val="single" w:sz="12" w:space="0" w:color="000000"/>
-              <w:bottom w:val="single" w:sz="12" w:space="0" w:color="000000"/>
-            </w:tcBorders>
-          </w:tcPr>
-          <w:p>
-            <w:pPr>
-              <w:autoSpaceDE w:val="0"/>
-              <w:autoSpaceDN w:val="0"/>
-              <w:adjustRightInd w:val="0"/>
-              <w:ind w:left="-234"/>
-              <w:rPr>
-                <w:b/>
-                <w:bCs/>
-                <w:sz w:val="20"/>
-                <w:szCs w:val="20"/>
-              </w:rPr>
-            </w:pPr>
-            <w:r>
-              <w:rPr>
-                <w:b/>
-                <w:bCs/>
-                <w:sz w:val="20"/>
-                <w:szCs w:val="20"/>
-              </w:rPr>
-              <w:t xml:space="preserve">R </w:t>
-            </w:r>
-            <w:r>
-              <w:rPr>
-                <w:b/>
-                <w:bCs/>
-                <w:sz w:val="22"/>
-                <w:szCs w:val="22"/>
-              </w:rPr>
-              <w:t>Revision</w:t>
-            </w:r>
-          </w:p>
-        </w:tc>
-      </w:tr>
-      <w:tr>
-        <w:trPr>
-          <w:trHeight w:val="393"/>
-        </w:trPr>
-        <w:tc>
-          <w:tcPr>
-            <w:tcW w:w="6300" w:type="dxa"/>
-            <w:tcBorders>
-              <w:top w:val="single" w:sz="12" w:space="0" w:color="000000"/>
-            </w:tcBorders>
-            <w:shd w:val="clear" w:color="auto" w:fill="auto"/>
-          </w:tcPr>
-          <w:p>
-            <w:pPr>
-              <w:autoSpaceDE w:val="0"/>
-              <w:autoSpaceDN w:val="0"/>
-              <w:adjustRightInd w:val="0"/>
-            </w:pPr>
-          </w:p>
-        </w:tc>
-        <w:tc>
-          <w:tcPr>
-            <w:tcW w:w="3420" w:type="dxa"/>
-            <w:tcBorders>
-              <w:top w:val="single" w:sz="12" w:space="0" w:color="000000"/>
-            </w:tcBorders>
-            <w:shd w:val="clear" w:color="auto" w:fill="auto"/>
-          </w:tcPr>
-          <w:p>
-            <w:pPr>
-              <w:autoSpaceDE w:val="0"/>
-              <w:autoSpaceDN w:val="0"/>
-              <w:adjustRightInd w:val="0"/>
-            </w:pPr>
-            <w:r>
-              <w:t xml:space="preserve"> </w:t>
-            </w:r>
-          </w:p>
-        </w:tc>
-      </w:tr>
-      <w:tr>
-        <w:trPr>
-          <w:trHeight w:val="432"/>
-        </w:trPr>
-        <w:tc>
-          <w:tcPr>
-            <w:tcW w:w="6300" w:type="dxa"/>
-            <w:shd w:val="clear" w:color="auto" w:fill="auto"/>
-          </w:tcPr>
-          <w:p>
-            <w:pPr>
-              <w:autoSpaceDE w:val="0"/>
-              <w:autoSpaceDN w:val="0"/>
-              <w:adjustRightInd w:val="0"/>
-            </w:pPr>
-          </w:p>
-        </w:tc>
-        <w:tc>
-          <w:tcPr>
-            <w:tcW w:w="3420" w:type="dxa"/>
-            <w:shd w:val="clear" w:color="auto" w:fill="auto"/>
-          </w:tcPr>
-          <w:p>
-            <w:pPr>
-              <w:autoSpaceDE w:val="0"/>
-              <w:autoSpaceDN w:val="0"/>
-              <w:adjustRightInd w:val="0"/>
-            </w:pPr>
-          </w:p>
-        </w:tc>
-      </w:tr>
-      <w:tr>
-        <w:trPr>
-          <w:trHeight w:val="432"/>
-        </w:trPr>
-        <w:tc>
-          <w:tcPr>
-            <w:tcW w:w="6300" w:type="dxa"/>
-            <w:shd w:val="clear" w:color="auto" w:fill="auto"/>
-          </w:tcPr>
-          <w:p>
-            <w:pPr>
-              <w:autoSpaceDE w:val="0"/>
-              <w:autoSpaceDN w:val="0"/>
-              <w:adjustRightInd w:val="0"/>
-            </w:pPr>
-          </w:p>
-        </w:tc>
-        <w:tc>
-          <w:tcPr>
-            <w:tcW w:w="3420" w:type="dxa"/>
-            <w:shd w:val="clear" w:color="auto" w:fill="auto"/>
-          </w:tcPr>
-          <w:p>
-            <w:pPr>
-              <w:autoSpaceDE w:val="0"/>
-              <w:autoSpaceDN w:val="0"/>
-              <w:adjustRightInd w:val="0"/>
-            </w:pPr>
-          </w:p>
-        </w:tc>
-      </w:tr>
-    </w:tbl>
-    <w:p>
-      <w:pPr>
-        <w:tabs>
-          <w:tab w:val="left" w:pos="1440"/>
-        </w:tabs>
-        <w:autoSpaceDE w:val="0"/>
-        <w:autoSpaceDN w:val="0"/>
-        <w:adjustRightInd w:val="0"/>
-        <w:ind w:left="-1080"/>
-        <w:rPr>
-          <w:b/>
-          <w:sz w:val="22"/>
-          <w:szCs w:val="22"/>
-        </w:rPr>
-      </w:pPr>
-      <w:r>
-        <w:rPr>
-          <w:b/>
-          <w:sz w:val="22"/>
-          <w:szCs w:val="22"/>
-        </w:rPr>
-        <w:t>Other Migration Instructions</w:t>
-      </w:r>
-      <w:r>
-        <w:rPr>
-          <w:b/>
-          <w:sz w:val="22"/>
-          <w:szCs w:val="22"/>
-        </w:rPr>
-        <w:t>:</w:t>
-      </w:r>
-    </w:p>
-    <w:p>
-      <w:pPr>
-        <w:tabs>
-          <w:tab w:val="left" w:pos="1440"/>
-        </w:tabs>
-        <w:autoSpaceDE w:val="0"/>
-        <w:autoSpaceDN w:val="0"/>
-        <w:adjustRightInd w:val="0"/>
-        <w:spacing w:line="360" w:lineRule="auto"/>
-        <w:ind w:left="-1080"/>
-        <w:rPr>
-          <w:b/>
-          <w:sz w:val="20"/>
-          <w:szCs w:val="20"/>
-        </w:rPr>
-      </w:pPr>
-      <w:r>
-        <w:rPr>
-          <w:b/>
-          <w:sz w:val="20"/>
-          <w:szCs w:val="20"/>
-        </w:rPr>
-        <w:t>__</w:t>
-      </w:r>
-      <w:r>
-        <w:rPr>
-          <w:b/>
-          <w:sz w:val="20"/>
-          <w:szCs w:val="20"/>
-        </w:rPr>
-        <w:t>_</w:t>
-      </w:r>
-      <w:r>
-        <w:rPr>
-          <w:b/>
-          <w:sz w:val="20"/>
-          <w:szCs w:val="20"/>
-        </w:rPr>
-        <w:t>______________________________________________________________________________________________</w:t>
-      </w:r>
-      <w:r>
-        <w:rPr>
-          <w:b/>
-          <w:sz w:val="20"/>
-          <w:szCs w:val="20"/>
-        </w:rPr>
-        <w:br/>
-        <w:t>_________________________________________________________________________________________________</w:t>
-      </w:r>
-      <w:r>
-        <w:rPr>
-          <w:b/>
-          <w:sz w:val="20"/>
-          <w:szCs w:val="20"/>
-        </w:rPr>
-        <w:br/>
-        <w:t>_________________________________________________________________________________________________</w:t>
-      </w:r>
-      <w:r>
-        <w:rPr>
-          <w:b/>
-          <w:sz w:val="20"/>
-          <w:szCs w:val="20"/>
-        </w:rPr>
-        <w:br/>
-      </w:r>
-    </w:p>
-    <w:p>
-      <w:pPr>
-        <w:tabs>
-          <w:tab w:val="left" w:pos="1440"/>
-        </w:tabs>
-        <w:autoSpaceDE w:val="0"/>
-        <w:autoSpaceDN w:val="0"/>
-        <w:adjustRightInd w:val="0"/>
-        <w:ind w:left="-1080"/>
-        <w:jc w:val="center"/>
-        <w:rPr>
-          <w:b/>
-          <w:sz w:val="28"/>
-          <w:szCs w:val="28"/>
-        </w:rPr>
-      </w:pPr>
-      <w:r>
-        <w:rPr>
-          <w:b/>
-          <w:sz w:val="32"/>
-          <w:szCs w:val="32"/>
-        </w:rPr>
-        <w:br w:type="page"/>
-      </w:r>
-      <w:r>
-        <w:rPr>
-          <w:b/>
-          <w:sz w:val="28"/>
-          <w:szCs w:val="28"/>
-        </w:rPr>
-        <w:lastRenderedPageBreak/>
-        <w:t>E</w:t>
-      </w:r>
-      <w:r>
-        <w:rPr>
-          <w:b/>
-          <w:sz w:val="28"/>
-          <w:szCs w:val="28"/>
-        </w:rPr>
-        <w:t>BS</w:t>
-      </w:r>
-      <w:r>
-        <w:rPr>
-          <w:b/>
-          <w:sz w:val="28"/>
-          <w:szCs w:val="28"/>
-        </w:rPr>
-        <w:t xml:space="preserve"> </w:t>
-      </w:r>
-      <w:r>
-        <w:rPr>
-          <w:b/>
-          <w:sz w:val="28"/>
-          <w:szCs w:val="28"/>
-        </w:rPr>
-        <w:t xml:space="preserve">APPLICATION </w:t>
-      </w:r>
-      <w:r>
-        <w:rPr>
-          <w:b/>
-          <w:sz w:val="28"/>
-          <w:szCs w:val="28"/>
-        </w:rPr>
-        <w:t>SECURITY</w:t>
-      </w:r>
-    </w:p>
-    <w:p>
-      <w:pPr>
-        <w:tabs>
-          <w:tab w:val="left" w:pos="1440"/>
-        </w:tabs>
-        <w:autoSpaceDE w:val="0"/>
-        <w:autoSpaceDN w:val="0"/>
-        <w:adjustRightInd w:val="0"/>
-        <w:ind w:left="-1080"/>
-        <w:rPr>
-          <w:b/>
-          <w:sz w:val="22"/>
-          <w:szCs w:val="22"/>
-        </w:rPr>
-      </w:pPr>
-    </w:p>
-    <w:p>
-      <w:pPr>
-        <w:tabs>
-          <w:tab w:val="left" w:pos="1440"/>
-        </w:tabs>
-        <w:autoSpaceDE w:val="0"/>
-        <w:autoSpaceDN w:val="0"/>
-        <w:adjustRightInd w:val="0"/>
-        <w:ind w:left="-1080"/>
-        <w:rPr>
-          <w:b/>
-          <w:sz w:val="20"/>
-          <w:szCs w:val="20"/>
-        </w:rPr>
-      </w:pPr>
-    </w:p>
-    <w:p>
-      <w:pPr>
-        <w:tabs>
-          <w:tab w:val="left" w:pos="1440"/>
-        </w:tabs>
-        <w:autoSpaceDE w:val="0"/>
-        <w:autoSpaceDN w:val="0"/>
-        <w:adjustRightInd w:val="0"/>
-        <w:ind w:left="-1080"/>
-        <w:rPr>
-          <w:sz w:val="22"/>
-          <w:szCs w:val="22"/>
-        </w:rPr>
-      </w:pPr>
-      <w:r>
-        <w:rPr>
-          <w:b/>
-          <w:sz w:val="22"/>
-          <w:szCs w:val="22"/>
-        </w:rPr>
-        <w:t>CONCURRENT JOBS</w:t>
-      </w:r>
-      <w:r>
-        <w:rPr>
-          <w:b/>
-          <w:sz w:val="22"/>
-          <w:szCs w:val="22"/>
-        </w:rPr>
-        <w:t>:</w:t>
-      </w:r>
-      <w:r>
-        <w:rPr>
-          <w:b/>
-          <w:sz w:val="22"/>
-          <w:szCs w:val="22"/>
-        </w:rPr>
-        <w:t xml:space="preserve">  </w:t>
-      </w:r>
-    </w:p>
-    <w:tbl>
-      <w:tblPr>
-        <w:tblW w:w="9720" w:type="dxa"/>
-        <w:tblInd w:w="-1026" w:type="dxa"/>
-        <w:tblBorders>
-          <w:top w:val="single" w:sz="12" w:space="0" w:color="000000"/>
-          <w:left w:val="single" w:sz="12" w:space="0" w:color="000000"/>
-          <w:bottom w:val="single" w:sz="12" w:space="0" w:color="000000"/>
-          <w:right w:val="single" w:sz="12" w:space="0" w:color="000000"/>
-          <w:insideH w:val="single" w:sz="4" w:space="0" w:color="000000"/>
-          <w:insideV w:val="single" w:sz="4" w:space="0" w:color="000000"/>
-        </w:tblBorders>
-        <w:tblLayout w:type="fixed"/>
-        <w:tblCellMar>
-          <w:left w:w="54" w:type="dxa"/>
-          <w:right w:w="54" w:type="dxa"/>
-        </w:tblCellMar>
-        <w:tblLook w:val="0000" w:firstRow="0" w:lastRow="0" w:firstColumn="0" w:lastColumn="0" w:noHBand="0" w:noVBand="0"/>
-      </w:tblPr>
-      <w:tblGrid>
-        <w:gridCol w:w="5040"/>
-        <w:gridCol w:w="4680"/>
-      </w:tblGrid>
-      <w:tr>
-        <w:trPr>
-          <w:trHeight w:val="393"/>
-        </w:trPr>
-        <w:tc>
-          <w:tcPr>
-            <w:tcW w:w="5040" w:type="dxa"/>
-            <w:tcBorders>
-              <w:top w:val="single" w:sz="12" w:space="0" w:color="000000"/>
-              <w:bottom w:val="single" w:sz="12" w:space="0" w:color="000000"/>
-            </w:tcBorders>
-          </w:tcPr>
-          <w:p>
-            <w:pPr>
-              <w:autoSpaceDE w:val="0"/>
-              <w:autoSpaceDN w:val="0"/>
-              <w:adjustRightInd w:val="0"/>
-              <w:rPr>
-                <w:b/>
-                <w:bCs/>
-                <w:sz w:val="22"/>
-                <w:szCs w:val="22"/>
-              </w:rPr>
-            </w:pPr>
-            <w:r>
-              <w:rPr>
-                <w:b/>
-                <w:bCs/>
-                <w:sz w:val="22"/>
-                <w:szCs w:val="22"/>
-              </w:rPr>
-              <w:t>Name</w:t>
-            </w:r>
-          </w:p>
-        </w:tc>
-        <w:tc>
-          <w:tcPr>
-            <w:tcW w:w="4680" w:type="dxa"/>
-            <w:tcBorders>
-              <w:top w:val="single" w:sz="12" w:space="0" w:color="000000"/>
-              <w:bottom w:val="single" w:sz="12" w:space="0" w:color="000000"/>
-            </w:tcBorders>
-          </w:tcPr>
-          <w:p>
-            <w:pPr>
-              <w:autoSpaceDE w:val="0"/>
-              <w:autoSpaceDN w:val="0"/>
-              <w:adjustRightInd w:val="0"/>
-              <w:rPr>
-                <w:b/>
-                <w:bCs/>
-                <w:sz w:val="20"/>
-                <w:szCs w:val="20"/>
-              </w:rPr>
-            </w:pPr>
-            <w:r>
-              <w:rPr>
-                <w:b/>
-                <w:bCs/>
-                <w:sz w:val="20"/>
-                <w:szCs w:val="20"/>
-              </w:rPr>
-              <w:t xml:space="preserve"> </w:t>
-            </w:r>
-            <w:r>
-              <w:rPr>
-                <w:b/>
-                <w:bCs/>
-                <w:sz w:val="22"/>
-                <w:szCs w:val="22"/>
-              </w:rPr>
-              <w:t>Associated Executable</w:t>
-            </w:r>
-          </w:p>
-        </w:tc>
-      </w:tr>
-      <w:tr>
-        <w:trPr>
-          <w:trHeight w:val="393"/>
-        </w:trPr>
-        <w:tc>
-          <w:tcPr>
-            <w:tcW w:w="5040" w:type="dxa"/>
-            <w:tcBorders>
-              <w:top w:val="single" w:sz="12" w:space="0" w:color="000000"/>
-            </w:tcBorders>
-            <w:shd w:val="clear" w:color="auto" w:fill="auto"/>
-          </w:tcPr>
-          <w:p>
-            <w:pPr>
-              <w:tabs>
-                <w:tab w:val="left" w:pos="3870"/>
-              </w:tabs>
-              <w:autoSpaceDE w:val="0"/>
-              <w:autoSpaceDN w:val="0"/>
-              <w:adjustRightInd w:val="0"/>
-            </w:pPr>
-          </w:p>
-        </w:tc>
-        <w:tc>
-          <w:tcPr>
-            <w:tcW w:w="4680" w:type="dxa"/>
-            <w:tcBorders>
-              <w:top w:val="single" w:sz="12" w:space="0" w:color="000000"/>
-            </w:tcBorders>
-            <w:shd w:val="clear" w:color="auto" w:fill="auto"/>
-          </w:tcPr>
-          <w:p>
-            <w:pPr>
-              <w:autoSpaceDE w:val="0"/>
-              <w:autoSpaceDN w:val="0"/>
-              <w:adjustRightInd w:val="0"/>
-            </w:pPr>
-          </w:p>
-        </w:tc>
-      </w:tr>
-      <w:tr>
-        <w:trPr>
-          <w:trHeight w:val="432"/>
-        </w:trPr>
-        <w:tc>
-          <w:tcPr>
-            <w:tcW w:w="5040" w:type="dxa"/>
-            <w:shd w:val="clear" w:color="auto" w:fill="auto"/>
-          </w:tcPr>
-          <w:p>
-            <w:pPr>
-              <w:autoSpaceDE w:val="0"/>
-              <w:autoSpaceDN w:val="0"/>
-              <w:adjustRightInd w:val="0"/>
-            </w:pPr>
-          </w:p>
-        </w:tc>
-        <w:tc>
-          <w:tcPr>
-            <w:tcW w:w="4680" w:type="dxa"/>
-            <w:shd w:val="clear" w:color="auto" w:fill="auto"/>
-          </w:tcPr>
-          <w:p>
-            <w:pPr>
-              <w:autoSpaceDE w:val="0"/>
-              <w:autoSpaceDN w:val="0"/>
-              <w:adjustRightInd w:val="0"/>
-            </w:pPr>
-          </w:p>
-        </w:tc>
-      </w:tr>
-      <w:tr>
-        <w:trPr>
-          <w:trHeight w:val="432"/>
-        </w:trPr>
-        <w:tc>
-          <w:tcPr>
-            <w:tcW w:w="5040" w:type="dxa"/>
-            <w:shd w:val="clear" w:color="auto" w:fill="auto"/>
-          </w:tcPr>
-          <w:p>
-            <w:pPr>
-              <w:autoSpaceDE w:val="0"/>
-              <w:autoSpaceDN w:val="0"/>
-              <w:adjustRightInd w:val="0"/>
-            </w:pPr>
-          </w:p>
-        </w:tc>
-        <w:tc>
-          <w:tcPr>
-            <w:tcW w:w="4680" w:type="dxa"/>
-            <w:shd w:val="clear" w:color="auto" w:fill="auto"/>
-          </w:tcPr>
-          <w:p>
-            <w:pPr>
-              <w:autoSpaceDE w:val="0"/>
-              <w:autoSpaceDN w:val="0"/>
-              <w:adjustRightInd w:val="0"/>
-            </w:pPr>
-          </w:p>
-        </w:tc>
-      </w:tr>
-    </w:tbl>
-    <w:p>
-      <w:pPr>
-        <w:tabs>
-          <w:tab w:val="left" w:pos="1440"/>
-        </w:tabs>
-        <w:autoSpaceDE w:val="0"/>
-        <w:autoSpaceDN w:val="0"/>
-        <w:adjustRightInd w:val="0"/>
-        <w:ind w:left="-1080"/>
-        <w:rPr>
-          <w:sz w:val="22"/>
-          <w:szCs w:val="22"/>
-        </w:rPr>
-      </w:pPr>
-      <w:r>
-        <w:rPr>
-          <w:b/>
-          <w:sz w:val="22"/>
-          <w:szCs w:val="22"/>
-        </w:rPr>
-        <w:t>Concurrent Job Instructions</w:t>
-      </w:r>
-      <w:r>
-        <w:rPr>
-          <w:b/>
-          <w:sz w:val="22"/>
-          <w:szCs w:val="22"/>
-        </w:rPr>
-        <w:t>:</w:t>
-      </w:r>
-      <w:r>
-        <w:rPr>
-          <w:b/>
-          <w:sz w:val="22"/>
-          <w:szCs w:val="22"/>
-        </w:rPr>
-        <w:t xml:space="preserve"> </w:t>
-      </w:r>
-      <w:r>
-        <w:rPr>
-          <w:sz w:val="22"/>
-          <w:szCs w:val="22"/>
-        </w:rPr>
-        <w:t>(List any incompatibilities</w:t>
-      </w:r>
-      <w:r>
-        <w:rPr>
-          <w:sz w:val="22"/>
-          <w:szCs w:val="22"/>
-        </w:rPr>
-        <w:t>)</w:t>
-      </w:r>
-    </w:p>
-    <w:p>
-      <w:pPr>
-        <w:tabs>
-          <w:tab w:val="left" w:pos="1440"/>
-        </w:tabs>
-        <w:autoSpaceDE w:val="0"/>
-        <w:autoSpaceDN w:val="0"/>
-        <w:adjustRightInd w:val="0"/>
-        <w:ind w:left="-1080"/>
-        <w:rPr>
-          <w:sz w:val="20"/>
-          <w:szCs w:val="20"/>
-        </w:rPr>
-      </w:pPr>
-    </w:p>
-    <w:p>
-      <w:pPr>
-        <w:tabs>
-          <w:tab w:val="left" w:pos="1440"/>
-        </w:tabs>
-        <w:autoSpaceDE w:val="0"/>
-        <w:autoSpaceDN w:val="0"/>
-        <w:adjustRightInd w:val="0"/>
-        <w:ind w:left="-1080"/>
-        <w:rPr>
-          <w:sz w:val="20"/>
-          <w:szCs w:val="20"/>
-        </w:rPr>
-      </w:pPr>
-    </w:p>
-    <w:p>
-      <w:pPr>
-        <w:tabs>
-          <w:tab w:val="left" w:pos="1440"/>
-        </w:tabs>
-        <w:autoSpaceDE w:val="0"/>
-        <w:autoSpaceDN w:val="0"/>
-        <w:adjustRightInd w:val="0"/>
-        <w:ind w:left="-1080"/>
-        <w:rPr>
-          <w:sz w:val="20"/>
-          <w:szCs w:val="20"/>
-        </w:rPr>
-      </w:pPr>
-    </w:p>
-    <w:p>
-      <w:pPr>
-        <w:tabs>
-          <w:tab w:val="left" w:pos="1440"/>
-        </w:tabs>
-        <w:autoSpaceDE w:val="0"/>
-        <w:autoSpaceDN w:val="0"/>
-        <w:adjustRightInd w:val="0"/>
-        <w:ind w:left="-1080"/>
-        <w:rPr>
-          <w:sz w:val="20"/>
-          <w:szCs w:val="20"/>
-        </w:rPr>
-      </w:pPr>
-    </w:p>
-    <w:p>
-      <w:pPr>
-        <w:tabs>
-          <w:tab w:val="left" w:pos="1440"/>
-        </w:tabs>
-        <w:autoSpaceDE w:val="0"/>
-        <w:autoSpaceDN w:val="0"/>
-        <w:adjustRightInd w:val="0"/>
-        <w:ind w:left="-1080"/>
-        <w:rPr>
-          <w:b/>
-          <w:sz w:val="20"/>
-          <w:szCs w:val="20"/>
-        </w:rPr>
-      </w:pPr>
-    </w:p>
-    <w:p>
-      <w:pPr>
-        <w:tabs>
-          <w:tab w:val="left" w:pos="1440"/>
-        </w:tabs>
-        <w:autoSpaceDE w:val="0"/>
-        <w:autoSpaceDN w:val="0"/>
-        <w:adjustRightInd w:val="0"/>
-        <w:ind w:left="-1080"/>
-        <w:rPr>
-          <w:b/>
-          <w:sz w:val="20"/>
-          <w:szCs w:val="20"/>
-        </w:rPr>
-      </w:pPr>
-    </w:p>
-    <w:p>
-      <w:pPr>
-        <w:tabs>
-          <w:tab w:val="left" w:pos="1440"/>
-        </w:tabs>
-        <w:autoSpaceDE w:val="0"/>
-        <w:autoSpaceDN w:val="0"/>
-        <w:adjustRightInd w:val="0"/>
-        <w:ind w:left="-1080"/>
-        <w:rPr>
-          <w:b/>
-          <w:sz w:val="22"/>
-          <w:szCs w:val="22"/>
-        </w:rPr>
-      </w:pPr>
-    </w:p>
-    <w:p>
-      <w:pPr>
-        <w:tabs>
-          <w:tab w:val="left" w:pos="1440"/>
-        </w:tabs>
-        <w:autoSpaceDE w:val="0"/>
-        <w:autoSpaceDN w:val="0"/>
-        <w:adjustRightInd w:val="0"/>
-        <w:ind w:left="-1080"/>
-        <w:rPr>
-          <w:sz w:val="22"/>
-          <w:szCs w:val="22"/>
-        </w:rPr>
-      </w:pPr>
-      <w:r>
-        <w:rPr>
-          <w:b/>
-          <w:sz w:val="22"/>
-          <w:szCs w:val="22"/>
-        </w:rPr>
-        <w:t xml:space="preserve">REQUEST SETS:  </w:t>
-      </w:r>
-    </w:p>
-    <w:tbl>
-      <w:tblPr>
-        <w:tblW w:w="9720" w:type="dxa"/>
-        <w:tblInd w:w="-1026" w:type="dxa"/>
-        <w:tblBorders>
-          <w:top w:val="single" w:sz="12" w:space="0" w:color="000000"/>
-          <w:left w:val="single" w:sz="12" w:space="0" w:color="000000"/>
-          <w:bottom w:val="single" w:sz="12" w:space="0" w:color="000000"/>
-          <w:right w:val="single" w:sz="12" w:space="0" w:color="000000"/>
-          <w:insideH w:val="single" w:sz="4" w:space="0" w:color="000000"/>
-          <w:insideV w:val="single" w:sz="4" w:space="0" w:color="000000"/>
-        </w:tblBorders>
-        <w:tblLayout w:type="fixed"/>
-        <w:tblCellMar>
-          <w:left w:w="54" w:type="dxa"/>
-          <w:right w:w="54" w:type="dxa"/>
-        </w:tblCellMar>
-        <w:tblLook w:val="0000" w:firstRow="0" w:lastRow="0" w:firstColumn="0" w:lastColumn="0" w:noHBand="0" w:noVBand="0"/>
-      </w:tblPr>
-      <w:tblGrid>
-        <w:gridCol w:w="5040"/>
-        <w:gridCol w:w="4680"/>
-      </w:tblGrid>
-      <w:tr>
-        <w:trPr>
-          <w:trHeight w:val="393"/>
-        </w:trPr>
-        <w:tc>
-          <w:tcPr>
-            <w:tcW w:w="5040" w:type="dxa"/>
-            <w:tcBorders>
-              <w:top w:val="single" w:sz="12" w:space="0" w:color="000000"/>
-              <w:bottom w:val="single" w:sz="12" w:space="0" w:color="000000"/>
-            </w:tcBorders>
-          </w:tcPr>
-          <w:p>
-            <w:pPr>
-              <w:autoSpaceDE w:val="0"/>
-              <w:autoSpaceDN w:val="0"/>
-              <w:adjustRightInd w:val="0"/>
-              <w:rPr>
-                <w:b/>
-                <w:bCs/>
-                <w:sz w:val="22"/>
-                <w:szCs w:val="22"/>
-              </w:rPr>
-            </w:pPr>
-            <w:r>
-              <w:rPr>
-                <w:b/>
-                <w:bCs/>
-                <w:sz w:val="22"/>
-                <w:szCs w:val="22"/>
-              </w:rPr>
-              <w:t>Name</w:t>
-            </w:r>
-          </w:p>
-        </w:tc>
-        <w:tc>
-          <w:tcPr>
-            <w:tcW w:w="4680" w:type="dxa"/>
-            <w:tcBorders>
-              <w:top w:val="single" w:sz="12" w:space="0" w:color="000000"/>
-              <w:bottom w:val="single" w:sz="12" w:space="0" w:color="000000"/>
-            </w:tcBorders>
-          </w:tcPr>
-          <w:p>
-            <w:pPr>
-              <w:tabs>
-                <w:tab w:val="left" w:pos="126"/>
-              </w:tabs>
-              <w:autoSpaceDE w:val="0"/>
-              <w:autoSpaceDN w:val="0"/>
-              <w:adjustRightInd w:val="0"/>
-              <w:rPr>
-                <w:b/>
-                <w:bCs/>
-                <w:sz w:val="22"/>
-                <w:szCs w:val="22"/>
-              </w:rPr>
-            </w:pPr>
-            <w:r>
-              <w:rPr>
-                <w:b/>
-                <w:bCs/>
-                <w:sz w:val="22"/>
-                <w:szCs w:val="22"/>
-              </w:rPr>
-              <w:t>Type of Change (New or Modified Set)</w:t>
-            </w:r>
-          </w:p>
-        </w:tc>
-      </w:tr>
-      <w:tr>
-        <w:trPr>
-          <w:trHeight w:val="393"/>
-        </w:trPr>
-        <w:tc>
-          <w:tcPr>
-            <w:tcW w:w="5040" w:type="dxa"/>
-            <w:tcBorders>
-              <w:top w:val="single" w:sz="12" w:space="0" w:color="000000"/>
-            </w:tcBorders>
-            <w:shd w:val="clear" w:color="auto" w:fill="auto"/>
-          </w:tcPr>
-          <w:p>
-            <w:pPr>
-              <w:autoSpaceDE w:val="0"/>
-              <w:autoSpaceDN w:val="0"/>
-              <w:adjustRightInd w:val="0"/>
-            </w:pPr>
-          </w:p>
-        </w:tc>
-        <w:tc>
-          <w:tcPr>
-            <w:tcW w:w="4680" w:type="dxa"/>
-            <w:tcBorders>
-              <w:top w:val="single" w:sz="12" w:space="0" w:color="000000"/>
-            </w:tcBorders>
-            <w:shd w:val="clear" w:color="auto" w:fill="auto"/>
-          </w:tcPr>
-          <w:p>
-            <w:pPr>
-              <w:autoSpaceDE w:val="0"/>
-              <w:autoSpaceDN w:val="0"/>
-              <w:adjustRightInd w:val="0"/>
-            </w:pPr>
-          </w:p>
-        </w:tc>
-      </w:tr>
-      <w:tr>
-        <w:trPr>
-          <w:trHeight w:val="432"/>
-        </w:trPr>
-        <w:tc>
-          <w:tcPr>
-            <w:tcW w:w="5040" w:type="dxa"/>
-            <w:shd w:val="clear" w:color="auto" w:fill="auto"/>
-          </w:tcPr>
-          <w:p>
-            <w:pPr>
-              <w:autoSpaceDE w:val="0"/>
-              <w:autoSpaceDN w:val="0"/>
-              <w:adjustRightInd w:val="0"/>
-            </w:pPr>
-          </w:p>
-        </w:tc>
-        <w:tc>
-          <w:tcPr>
-            <w:tcW w:w="4680" w:type="dxa"/>
-            <w:shd w:val="clear" w:color="auto" w:fill="auto"/>
-          </w:tcPr>
-          <w:p>
-            <w:pPr>
-              <w:autoSpaceDE w:val="0"/>
-              <w:autoSpaceDN w:val="0"/>
-              <w:adjustRightInd w:val="0"/>
-            </w:pPr>
-          </w:p>
-        </w:tc>
-      </w:tr>
-      <w:tr>
-        <w:trPr>
-          <w:trHeight w:val="432"/>
-        </w:trPr>
-        <w:tc>
-          <w:tcPr>
-            <w:tcW w:w="5040" w:type="dxa"/>
-            <w:shd w:val="clear" w:color="auto" w:fill="auto"/>
-          </w:tcPr>
-          <w:p>
-            <w:pPr>
-              <w:autoSpaceDE w:val="0"/>
-              <w:autoSpaceDN w:val="0"/>
-              <w:adjustRightInd w:val="0"/>
-            </w:pPr>
-          </w:p>
-        </w:tc>
-        <w:tc>
-          <w:tcPr>
-            <w:tcW w:w="4680" w:type="dxa"/>
-            <w:shd w:val="clear" w:color="auto" w:fill="auto"/>
-          </w:tcPr>
-          <w:p>
-            <w:pPr>
-              <w:autoSpaceDE w:val="0"/>
-              <w:autoSpaceDN w:val="0"/>
-              <w:adjustRightInd w:val="0"/>
-            </w:pPr>
-          </w:p>
-        </w:tc>
-      </w:tr>
-    </w:tbl>
-    <w:p>
-      <w:pPr>
-        <w:tabs>
-          <w:tab w:val="left" w:pos="1440"/>
-        </w:tabs>
-        <w:autoSpaceDE w:val="0"/>
-        <w:autoSpaceDN w:val="0"/>
-        <w:adjustRightInd w:val="0"/>
-        <w:ind w:left="-1080"/>
-        <w:rPr>
-          <w:sz w:val="22"/>
-          <w:szCs w:val="22"/>
-        </w:rPr>
-      </w:pPr>
-      <w:r>
-        <w:rPr>
-          <w:b/>
-          <w:sz w:val="22"/>
-          <w:szCs w:val="22"/>
-        </w:rPr>
-        <w:t>Request Set Instructions</w:t>
-      </w:r>
-      <w:r>
-        <w:rPr>
-          <w:b/>
-          <w:sz w:val="22"/>
-          <w:szCs w:val="22"/>
-        </w:rPr>
-        <w:t>:</w:t>
-      </w:r>
-      <w:r>
-        <w:rPr>
-          <w:sz w:val="22"/>
-          <w:szCs w:val="22"/>
-        </w:rPr>
-        <w:t xml:space="preserve"> </w:t>
-      </w:r>
-    </w:p>
-    <w:p>
-      <w:pPr>
-        <w:tabs>
-          <w:tab w:val="left" w:pos="1440"/>
-        </w:tabs>
-        <w:autoSpaceDE w:val="0"/>
-        <w:autoSpaceDN w:val="0"/>
-        <w:adjustRightInd w:val="0"/>
-        <w:ind w:left="-1080"/>
-      </w:pPr>
-    </w:p>
-    <w:p>
-      <w:pPr>
-        <w:tabs>
-          <w:tab w:val="left" w:pos="1440"/>
-        </w:tabs>
-        <w:autoSpaceDE w:val="0"/>
-        <w:autoSpaceDN w:val="0"/>
-        <w:adjustRightInd w:val="0"/>
-        <w:ind w:left="-1080"/>
-        <w:rPr>
-          <w:b/>
-          <w:sz w:val="20"/>
-          <w:szCs w:val="20"/>
-        </w:rPr>
-      </w:pPr>
-    </w:p>
-    <w:p>
-      <w:pPr>
-        <w:tabs>
-          <w:tab w:val="left" w:pos="1440"/>
-        </w:tabs>
-        <w:autoSpaceDE w:val="0"/>
-        <w:autoSpaceDN w:val="0"/>
-        <w:adjustRightInd w:val="0"/>
-        <w:ind w:left="-1080"/>
-        <w:rPr>
-          <w:b/>
-          <w:sz w:val="22"/>
-          <w:szCs w:val="22"/>
-        </w:rPr>
-        <w:sectPr>
-          <w:headerReference w:type="default" r:id="rId8"/>
-          <w:footerReference w:type="default" r:id="rId9"/>
-          <w:pgSz w:w="12240" w:h="15840"/>
-          <w:pgMar w:top="1440" w:right="1800" w:bottom="1440" w:left="1800" w:header="720" w:footer="720" w:gutter="0"/>
-          <w:cols w:space="720"/>
-          <w:docGrid w:linePitch="360"/>
-        </w:sectPr>
-      </w:pPr>
-    </w:p>
-    <w:p>
-      <w:pPr>
-        <w:tabs>
-          <w:tab w:val="left" w:pos="1440"/>
-        </w:tabs>
-        <w:autoSpaceDE w:val="0"/>
-        <w:autoSpaceDN w:val="0"/>
-        <w:adjustRightInd w:val="0"/>
-        <w:ind w:left="-1080"/>
-        <w:rPr>
-          <w:sz w:val="22"/>
-          <w:szCs w:val="22"/>
-        </w:rPr>
-      </w:pPr>
-      <w:r>
-        <w:rPr>
-          <w:b/>
-          <w:sz w:val="22"/>
-          <w:szCs w:val="22"/>
-        </w:rPr>
-        <w:lastRenderedPageBreak/>
-        <w:t xml:space="preserve">REQUEST </w:t>
-      </w:r>
-      <w:r>
-        <w:rPr>
-          <w:b/>
-          <w:sz w:val="22"/>
-          <w:szCs w:val="22"/>
-        </w:rPr>
-        <w:t>GROUPS</w:t>
-      </w:r>
-      <w:r>
-        <w:rPr>
-          <w:b/>
-          <w:sz w:val="22"/>
-          <w:szCs w:val="22"/>
-        </w:rPr>
-        <w:t xml:space="preserve">:  </w:t>
-      </w:r>
-    </w:p>
-    <w:tbl>
-      <w:tblPr>
-        <w:tblW w:w="9720" w:type="dxa"/>
-        <w:tblInd w:w="-1026" w:type="dxa"/>
-        <w:tblBorders>
-          <w:top w:val="single" w:sz="12" w:space="0" w:color="000000"/>
-          <w:left w:val="single" w:sz="12" w:space="0" w:color="000000"/>
-          <w:bottom w:val="single" w:sz="12" w:space="0" w:color="000000"/>
-          <w:right w:val="single" w:sz="12" w:space="0" w:color="000000"/>
-          <w:insideH w:val="single" w:sz="4" w:space="0" w:color="000000"/>
-          <w:insideV w:val="single" w:sz="4" w:space="0" w:color="000000"/>
-        </w:tblBorders>
-        <w:tblLayout w:type="fixed"/>
-        <w:tblCellMar>
-          <w:left w:w="54" w:type="dxa"/>
-          <w:right w:w="54" w:type="dxa"/>
-        </w:tblCellMar>
-        <w:tblLook w:val="0000" w:firstRow="0" w:lastRow="0" w:firstColumn="0" w:lastColumn="0" w:noHBand="0" w:noVBand="0"/>
-      </w:tblPr>
-      <w:tblGrid>
-        <w:gridCol w:w="5040"/>
-        <w:gridCol w:w="4680"/>
-      </w:tblGrid>
-      <w:tr>
-        <w:trPr>
-          <w:trHeight w:val="393"/>
-        </w:trPr>
-        <w:tc>
-          <w:tcPr>
-            <w:tcW w:w="5040" w:type="dxa"/>
-            <w:tcBorders>
-              <w:top w:val="single" w:sz="12" w:space="0" w:color="000000"/>
-              <w:bottom w:val="single" w:sz="12" w:space="0" w:color="000000"/>
-            </w:tcBorders>
-          </w:tcPr>
-          <w:p>
-            <w:pPr>
-              <w:autoSpaceDE w:val="0"/>
-              <w:autoSpaceDN w:val="0"/>
-              <w:adjustRightInd w:val="0"/>
-              <w:rPr>
-                <w:b/>
-                <w:bCs/>
-                <w:sz w:val="22"/>
-                <w:szCs w:val="22"/>
-              </w:rPr>
-            </w:pPr>
-            <w:r>
-              <w:rPr>
-                <w:b/>
-                <w:bCs/>
-                <w:sz w:val="22"/>
-                <w:szCs w:val="22"/>
-              </w:rPr>
-              <w:t>Name</w:t>
-            </w:r>
-          </w:p>
-        </w:tc>
-        <w:tc>
-          <w:tcPr>
-            <w:tcW w:w="4680" w:type="dxa"/>
-            <w:tcBorders>
-              <w:top w:val="single" w:sz="12" w:space="0" w:color="000000"/>
-              <w:bottom w:val="single" w:sz="12" w:space="0" w:color="000000"/>
-            </w:tcBorders>
-          </w:tcPr>
-          <w:p>
-            <w:pPr>
-              <w:tabs>
-                <w:tab w:val="left" w:pos="126"/>
-              </w:tabs>
-              <w:autoSpaceDE w:val="0"/>
-              <w:autoSpaceDN w:val="0"/>
-              <w:adjustRightInd w:val="0"/>
-              <w:rPr>
-                <w:b/>
-                <w:bCs/>
-                <w:sz w:val="22"/>
-                <w:szCs w:val="22"/>
-              </w:rPr>
-            </w:pPr>
-            <w:r>
-              <w:rPr>
-                <w:b/>
-                <w:bCs/>
-                <w:sz w:val="22"/>
-                <w:szCs w:val="22"/>
-              </w:rPr>
-              <w:t>Type of Change (New or Modify Existing Group)</w:t>
-            </w:r>
-          </w:p>
-        </w:tc>
-      </w:tr>
-      <w:tr>
-        <w:trPr>
-          <w:trHeight w:val="393"/>
-        </w:trPr>
-        <w:tc>
-          <w:tcPr>
-            <w:tcW w:w="5040" w:type="dxa"/>
-            <w:tcBorders>
-              <w:top w:val="single" w:sz="12" w:space="0" w:color="000000"/>
-            </w:tcBorders>
-            <w:shd w:val="clear" w:color="auto" w:fill="auto"/>
-          </w:tcPr>
-          <w:p>
-            <w:pPr>
-              <w:autoSpaceDE w:val="0"/>
-              <w:autoSpaceDN w:val="0"/>
-              <w:adjustRightInd w:val="0"/>
-            </w:pPr>
-          </w:p>
-        </w:tc>
-        <w:tc>
-          <w:tcPr>
-            <w:tcW w:w="4680" w:type="dxa"/>
-            <w:tcBorders>
-              <w:top w:val="single" w:sz="12" w:space="0" w:color="000000"/>
-            </w:tcBorders>
-            <w:shd w:val="clear" w:color="auto" w:fill="auto"/>
-          </w:tcPr>
-          <w:p>
-            <w:pPr>
-              <w:autoSpaceDE w:val="0"/>
-              <w:autoSpaceDN w:val="0"/>
-              <w:adjustRightInd w:val="0"/>
-            </w:pPr>
-          </w:p>
-        </w:tc>
-      </w:tr>
-      <w:tr>
-        <w:trPr>
-          <w:trHeight w:val="432"/>
-        </w:trPr>
-        <w:tc>
-          <w:tcPr>
-            <w:tcW w:w="5040" w:type="dxa"/>
-            <w:shd w:val="clear" w:color="auto" w:fill="auto"/>
-          </w:tcPr>
-          <w:p>
-            <w:pPr>
-              <w:autoSpaceDE w:val="0"/>
-              <w:autoSpaceDN w:val="0"/>
-              <w:adjustRightInd w:val="0"/>
-            </w:pPr>
-          </w:p>
-        </w:tc>
-        <w:tc>
-          <w:tcPr>
-            <w:tcW w:w="4680" w:type="dxa"/>
-            <w:shd w:val="clear" w:color="auto" w:fill="auto"/>
-          </w:tcPr>
-          <w:p>
-            <w:pPr>
-              <w:autoSpaceDE w:val="0"/>
-              <w:autoSpaceDN w:val="0"/>
-              <w:adjustRightInd w:val="0"/>
-            </w:pPr>
-          </w:p>
-        </w:tc>
-      </w:tr>
-      <w:tr>
-        <w:trPr>
-          <w:trHeight w:val="432"/>
-        </w:trPr>
-        <w:tc>
-          <w:tcPr>
-            <w:tcW w:w="5040" w:type="dxa"/>
-            <w:shd w:val="clear" w:color="auto" w:fill="auto"/>
-          </w:tcPr>
-          <w:p>
-            <w:pPr>
-              <w:autoSpaceDE w:val="0"/>
-              <w:autoSpaceDN w:val="0"/>
-              <w:adjustRightInd w:val="0"/>
-            </w:pPr>
-          </w:p>
-        </w:tc>
-        <w:tc>
-          <w:tcPr>
-            <w:tcW w:w="4680" w:type="dxa"/>
-            <w:shd w:val="clear" w:color="auto" w:fill="auto"/>
-          </w:tcPr>
-          <w:p>
-            <w:pPr>
-              <w:autoSpaceDE w:val="0"/>
-              <w:autoSpaceDN w:val="0"/>
-              <w:adjustRightInd w:val="0"/>
-            </w:pPr>
-          </w:p>
-        </w:tc>
-      </w:tr>
-    </w:tbl>
-    <w:p>
-      <w:pPr>
-        <w:tabs>
-          <w:tab w:val="left" w:pos="1440"/>
-        </w:tabs>
-        <w:autoSpaceDE w:val="0"/>
-        <w:autoSpaceDN w:val="0"/>
-        <w:adjustRightInd w:val="0"/>
-        <w:ind w:left="-1080"/>
-        <w:rPr>
-          <w:b/>
-          <w:sz w:val="20"/>
-        </w:rPr>
-      </w:pPr>
     </w:p>
     <w:sectPr>
+      <w:headerReference w:type="default" r:id="rId8"/>
+      <w:footerReference w:type="default" r:id="rId9"/>
       <w:pgSz w:w="12240" w:h="15840"/>
       <w:pgMar w:top="1440" w:right="1800" w:bottom="1440" w:left="1800" w:header="720" w:footer="720" w:gutter="0"/>
       <w:cols w:space="720"/>
@@ -3916,7 +1962,7 @@
 </file>
 
 <file path=word/endnotes.xml><?xml version="1.0" encoding="utf-8"?>
-<w:endnotes xmlns:wpc="http://schemas.microsoft.com/office/word/2010/wordprocessingCanvas" xmlns:cx="http://schemas.microsoft.com/office/drawing/2014/chartex" xmlns:cx1="http://schemas.microsoft.com/office/drawing/2015/9/8/chartex" xmlns:cx2="http://schemas.microsoft.com/office/drawing/2015/10/21/chartex" xmlns:cx3="http://schemas.microsoft.com/office/drawing/2016/5/9/chartex" xmlns:cx4="http://schemas.microsoft.com/office/drawing/2016/5/10/chartex" xmlns:cx5="http://schemas.microsoft.com/office/drawing/2016/5/11/chartex" xmlns:cx6="http://schemas.microsoft.com/office/drawing/2016/5/12/chartex" xmlns:cx7="http://schemas.microsoft.com/office/drawing/2016/5/13/chartex" xmlns:cx8="http://schemas.microsoft.com/office/drawing/2016/5/14/chartex" xmlns:mc="http://schemas.openxmlformats.org/markup-compatibility/2006" xmlns:aink="http://schemas.microsoft.com/office/drawing/2016/ink" xmlns:am3d="http://schemas.microsoft.com/office/drawing/2017/model3d" xmlns:o="urn:schemas-microsoft-com:office:office" xmlns:r="http://schemas.openxmlformats.org/officeDocument/2006/relationships" xmlns:m="http://schemas.openxmlformats.org/officeDocument/2006/math" xmlns:v="urn:schemas-microsoft-com:vml" xmlns:wp14="http://schemas.microsoft.com/office/word/2010/wordprocessingDrawing" xmlns:wp="http://schemas.openxmlformats.org/drawingml/2006/wordprocessingDrawing" xmlns:w10="urn:schemas-microsoft-com:office:word" xmlns:w="http://schemas.openxmlformats.org/wordprocessingml/2006/main" xmlns:w14="http://schemas.microsoft.com/office/word/2010/wordml" xmlns:w15="http://schemas.microsoft.com/office/word/2012/wordml" xmlns:w16cid="http://schemas.microsoft.com/office/word/2016/wordml/cid" xmlns:w16se="http://schemas.microsoft.com/office/word/2015/wordml/symex" xmlns:wpg="http://schemas.microsoft.com/office/word/2010/wordprocessingGroup" xmlns:wpi="http://schemas.microsoft.com/office/word/2010/wordprocessingInk" xmlns:wne="http://schemas.microsoft.com/office/word/2006/wordml" xmlns:wps="http://schemas.microsoft.com/office/word/2010/wordprocessingShape" mc:Ignorable="w14 w15 w16se w16cid wp14">
+<w:endnotes xmlns:wpc="http://schemas.microsoft.com/office/word/2010/wordprocessingCanvas" xmlns:mc="http://schemas.openxmlformats.org/markup-compatibility/2006" xmlns:o="urn:schemas-microsoft-com:office:office" xmlns:r="http://schemas.openxmlformats.org/officeDocument/2006/relationships" xmlns:m="http://schemas.openxmlformats.org/officeDocument/2006/math" xmlns:v="urn:schemas-microsoft-com:vml" xmlns:wp14="http://schemas.microsoft.com/office/word/2010/wordprocessingDrawing" xmlns:wp="http://schemas.openxmlformats.org/drawingml/2006/wordprocessingDrawing" xmlns:w10="urn:schemas-microsoft-com:office:word" xmlns:w="http://schemas.openxmlformats.org/wordprocessingml/2006/main" xmlns:w14="http://schemas.microsoft.com/office/word/2010/wordml" xmlns:w15="http://schemas.microsoft.com/office/word/2012/wordml" xmlns:wpg="http://schemas.microsoft.com/office/word/2010/wordprocessingGroup" xmlns:wpi="http://schemas.microsoft.com/office/word/2010/wordprocessingInk" xmlns:wne="http://schemas.microsoft.com/office/word/2006/wordml" xmlns:wps="http://schemas.microsoft.com/office/word/2010/wordprocessingShape" mc:Ignorable="w14 w15 wp14">
   <w:endnote w:type="separator" w:id="-1">
     <w:p>
       <w:r>
@@ -3938,7 +1984,7 @@
 </file>
 
 <file path=word/footer1.xml><?xml version="1.0" encoding="utf-8"?>
-<w:ftr xmlns:wpc="http://schemas.microsoft.com/office/word/2010/wordprocessingCanvas" xmlns:cx="http://schemas.microsoft.com/office/drawing/2014/chartex" xmlns:cx1="http://schemas.microsoft.com/office/drawing/2015/9/8/chartex" xmlns:cx2="http://schemas.microsoft.com/office/drawing/2015/10/21/chartex" xmlns:cx3="http://schemas.microsoft.com/office/drawing/2016/5/9/chartex" xmlns:cx4="http://schemas.microsoft.com/office/drawing/2016/5/10/chartex" xmlns:cx5="http://schemas.microsoft.com/office/drawing/2016/5/11/chartex" xmlns:cx6="http://schemas.microsoft.com/office/drawing/2016/5/12/chartex" xmlns:cx7="http://schemas.microsoft.com/office/drawing/2016/5/13/chartex" xmlns:cx8="http://schemas.microsoft.com/office/drawing/2016/5/14/chartex" xmlns:mc="http://schemas.openxmlformats.org/markup-compatibility/2006" xmlns:aink="http://schemas.microsoft.com/office/drawing/2016/ink" xmlns:am3d="http://schemas.microsoft.com/office/drawing/2017/model3d" xmlns:o="urn:schemas-microsoft-com:office:office" xmlns:r="http://schemas.openxmlformats.org/officeDocument/2006/relationships" xmlns:m="http://schemas.openxmlformats.org/officeDocument/2006/math" xmlns:v="urn:schemas-microsoft-com:vml" xmlns:wp14="http://schemas.microsoft.com/office/word/2010/wordprocessingDrawing" xmlns:wp="http://schemas.openxmlformats.org/drawingml/2006/wordprocessingDrawing" xmlns:w10="urn:schemas-microsoft-com:office:word" xmlns:w="http://schemas.openxmlformats.org/wordprocessingml/2006/main" xmlns:w14="http://schemas.microsoft.com/office/word/2010/wordml" xmlns:w15="http://schemas.microsoft.com/office/word/2012/wordml" xmlns:w16cid="http://schemas.microsoft.com/office/word/2016/wordml/cid" xmlns:w16se="http://schemas.microsoft.com/office/word/2015/wordml/symex" xmlns:wpg="http://schemas.microsoft.com/office/word/2010/wordprocessingGroup" xmlns:wpi="http://schemas.microsoft.com/office/word/2010/wordprocessingInk" xmlns:wne="http://schemas.microsoft.com/office/word/2006/wordml" xmlns:wps="http://schemas.microsoft.com/office/word/2010/wordprocessingShape" mc:Ignorable="w14 w15 w16se w16cid wp14">
+<w:ftr xmlns:wpc="http://schemas.microsoft.com/office/word/2010/wordprocessingCanvas" xmlns:mc="http://schemas.openxmlformats.org/markup-compatibility/2006" xmlns:o="urn:schemas-microsoft-com:office:office" xmlns:r="http://schemas.openxmlformats.org/officeDocument/2006/relationships" xmlns:m="http://schemas.openxmlformats.org/officeDocument/2006/math" xmlns:v="urn:schemas-microsoft-com:vml" xmlns:wp14="http://schemas.microsoft.com/office/word/2010/wordprocessingDrawing" xmlns:wp="http://schemas.openxmlformats.org/drawingml/2006/wordprocessingDrawing" xmlns:w10="urn:schemas-microsoft-com:office:word" xmlns:w="http://schemas.openxmlformats.org/wordprocessingml/2006/main" xmlns:w14="http://schemas.microsoft.com/office/word/2010/wordml" xmlns:w15="http://schemas.microsoft.com/office/word/2012/wordml" xmlns:wpg="http://schemas.microsoft.com/office/word/2010/wordprocessingGroup" xmlns:wpi="http://schemas.microsoft.com/office/word/2010/wordprocessingInk" xmlns:wne="http://schemas.microsoft.com/office/word/2006/wordml" xmlns:wps="http://schemas.microsoft.com/office/word/2010/wordprocessingShape" mc:Ignorable="w14 w15 wp14">
   <w:p>
     <w:pPr>
       <w:pStyle w:val="Footer"/>
@@ -4021,7 +2067,7 @@
 </file>
 
 <file path=word/footnotes.xml><?xml version="1.0" encoding="utf-8"?>
-<w:footnotes xmlns:wpc="http://schemas.microsoft.com/office/word/2010/wordprocessingCanvas" xmlns:cx="http://schemas.microsoft.com/office/drawing/2014/chartex" xmlns:cx1="http://schemas.microsoft.com/office/drawing/2015/9/8/chartex" xmlns:cx2="http://schemas.microsoft.com/office/drawing/2015/10/21/chartex" xmlns:cx3="http://schemas.microsoft.com/office/drawing/2016/5/9/chartex" xmlns:cx4="http://schemas.microsoft.com/office/drawing/2016/5/10/chartex" xmlns:cx5="http://schemas.microsoft.com/office/drawing/2016/5/11/chartex" xmlns:cx6="http://schemas.microsoft.com/office/drawing/2016/5/12/chartex" xmlns:cx7="http://schemas.microsoft.com/office/drawing/2016/5/13/chartex" xmlns:cx8="http://schemas.microsoft.com/office/drawing/2016/5/14/chartex" xmlns:mc="http://schemas.openxmlformats.org/markup-compatibility/2006" xmlns:aink="http://schemas.microsoft.com/office/drawing/2016/ink" xmlns:am3d="http://schemas.microsoft.com/office/drawing/2017/model3d" xmlns:o="urn:schemas-microsoft-com:office:office" xmlns:r="http://schemas.openxmlformats.org/officeDocument/2006/relationships" xmlns:m="http://schemas.openxmlformats.org/officeDocument/2006/math" xmlns:v="urn:schemas-microsoft-com:vml" xmlns:wp14="http://schemas.microsoft.com/office/word/2010/wordprocessingDrawing" xmlns:wp="http://schemas.openxmlformats.org/drawingml/2006/wordprocessingDrawing" xmlns:w10="urn:schemas-microsoft-com:office:word" xmlns:w="http://schemas.openxmlformats.org/wordprocessingml/2006/main" xmlns:w14="http://schemas.microsoft.com/office/word/2010/wordml" xmlns:w15="http://schemas.microsoft.com/office/word/2012/wordml" xmlns:w16cid="http://schemas.microsoft.com/office/word/2016/wordml/cid" xmlns:w16se="http://schemas.microsoft.com/office/word/2015/wordml/symex" xmlns:wpg="http://schemas.microsoft.com/office/word/2010/wordprocessingGroup" xmlns:wpi="http://schemas.microsoft.com/office/word/2010/wordprocessingInk" xmlns:wne="http://schemas.microsoft.com/office/word/2006/wordml" xmlns:wps="http://schemas.microsoft.com/office/word/2010/wordprocessingShape" mc:Ignorable="w14 w15 w16se w16cid wp14">
+<w:footnotes xmlns:wpc="http://schemas.microsoft.com/office/word/2010/wordprocessingCanvas" xmlns:mc="http://schemas.openxmlformats.org/markup-compatibility/2006" xmlns:o="urn:schemas-microsoft-com:office:office" xmlns:r="http://schemas.openxmlformats.org/officeDocument/2006/relationships" xmlns:m="http://schemas.openxmlformats.org/officeDocument/2006/math" xmlns:v="urn:schemas-microsoft-com:vml" xmlns:wp14="http://schemas.microsoft.com/office/word/2010/wordprocessingDrawing" xmlns:wp="http://schemas.openxmlformats.org/drawingml/2006/wordprocessingDrawing" xmlns:w10="urn:schemas-microsoft-com:office:word" xmlns:w="http://schemas.openxmlformats.org/wordprocessingml/2006/main" xmlns:w14="http://schemas.microsoft.com/office/word/2010/wordml" xmlns:w15="http://schemas.microsoft.com/office/word/2012/wordml" xmlns:wpg="http://schemas.microsoft.com/office/word/2010/wordprocessingGroup" xmlns:wpi="http://schemas.microsoft.com/office/word/2010/wordprocessingInk" xmlns:wne="http://schemas.microsoft.com/office/word/2006/wordml" xmlns:wps="http://schemas.microsoft.com/office/word/2010/wordprocessingShape" mc:Ignorable="w14 w15 wp14">
   <w:footnote w:type="separator" w:id="-1">
     <w:p>
       <w:r>
@@ -4043,7 +2089,7 @@
 </file>
 
 <file path=word/header1.xml><?xml version="1.0" encoding="utf-8"?>
-<w:hdr xmlns:wpc="http://schemas.microsoft.com/office/word/2010/wordprocessingCanvas" xmlns:cx="http://schemas.microsoft.com/office/drawing/2014/chartex" xmlns:cx1="http://schemas.microsoft.com/office/drawing/2015/9/8/chartex" xmlns:cx2="http://schemas.microsoft.com/office/drawing/2015/10/21/chartex" xmlns:cx3="http://schemas.microsoft.com/office/drawing/2016/5/9/chartex" xmlns:cx4="http://schemas.microsoft.com/office/drawing/2016/5/10/chartex" xmlns:cx5="http://schemas.microsoft.com/office/drawing/2016/5/11/chartex" xmlns:cx6="http://schemas.microsoft.com/office/drawing/2016/5/12/chartex" xmlns:cx7="http://schemas.microsoft.com/office/drawing/2016/5/13/chartex" xmlns:cx8="http://schemas.microsoft.com/office/drawing/2016/5/14/chartex" xmlns:mc="http://schemas.openxmlformats.org/markup-compatibility/2006" xmlns:aink="http://schemas.microsoft.com/office/drawing/2016/ink" xmlns:am3d="http://schemas.microsoft.com/office/drawing/2017/model3d" xmlns:o="urn:schemas-microsoft-com:office:office" xmlns:r="http://schemas.openxmlformats.org/officeDocument/2006/relationships" xmlns:m="http://schemas.openxmlformats.org/officeDocument/2006/math" xmlns:v="urn:schemas-microsoft-com:vml" xmlns:wp14="http://schemas.microsoft.com/office/word/2010/wordprocessingDrawing" xmlns:wp="http://schemas.openxmlformats.org/drawingml/2006/wordprocessingDrawing" xmlns:w10="urn:schemas-microsoft-com:office:word" xmlns:w="http://schemas.openxmlformats.org/wordprocessingml/2006/main" xmlns:w14="http://schemas.microsoft.com/office/word/2010/wordml" xmlns:w15="http://schemas.microsoft.com/office/word/2012/wordml" xmlns:w16cid="http://schemas.microsoft.com/office/word/2016/wordml/cid" xmlns:w16se="http://schemas.microsoft.com/office/word/2015/wordml/symex" xmlns:wpg="http://schemas.microsoft.com/office/word/2010/wordprocessingGroup" xmlns:wpi="http://schemas.microsoft.com/office/word/2010/wordprocessingInk" xmlns:wne="http://schemas.microsoft.com/office/word/2006/wordml" xmlns:wps="http://schemas.microsoft.com/office/word/2010/wordprocessingShape" mc:Ignorable="w14 w15 w16se w16cid wp14">
+<w:hdr xmlns:wpc="http://schemas.microsoft.com/office/word/2010/wordprocessingCanvas" xmlns:mc="http://schemas.openxmlformats.org/markup-compatibility/2006" xmlns:o="urn:schemas-microsoft-com:office:office" xmlns:r="http://schemas.openxmlformats.org/officeDocument/2006/relationships" xmlns:m="http://schemas.openxmlformats.org/officeDocument/2006/math" xmlns:v="urn:schemas-microsoft-com:vml" xmlns:wp14="http://schemas.microsoft.com/office/word/2010/wordprocessingDrawing" xmlns:wp="http://schemas.openxmlformats.org/drawingml/2006/wordprocessingDrawing" xmlns:w10="urn:schemas-microsoft-com:office:word" xmlns:w="http://schemas.openxmlformats.org/wordprocessingml/2006/main" xmlns:w14="http://schemas.microsoft.com/office/word/2010/wordml" xmlns:w15="http://schemas.microsoft.com/office/word/2012/wordml" xmlns:wpg="http://schemas.microsoft.com/office/word/2010/wordprocessingGroup" xmlns:wpi="http://schemas.microsoft.com/office/word/2010/wordprocessingInk" xmlns:wne="http://schemas.microsoft.com/office/word/2006/wordml" xmlns:wps="http://schemas.microsoft.com/office/word/2010/wordprocessingShape" mc:Ignorable="w14 w15 wp14">
   <w:p>
     <w:pPr>
       <w:autoSpaceDE w:val="0"/>
@@ -4188,7 +2234,7 @@
             <w:rPr>
               <w:b/>
             </w:rPr>
-            <w:t>3392, OF-3393</w:t>
+            <w:t>3392</w:t>
           </w:r>
         </w:p>
       </w:tc>
@@ -4203,7 +2249,7 @@
 </file>
 
 <file path=word/numbering.xml><?xml version="1.0" encoding="utf-8"?>
-<w:numbering xmlns:wpc="http://schemas.microsoft.com/office/word/2010/wordprocessingCanvas" xmlns:cx="http://schemas.microsoft.com/office/drawing/2014/chartex" xmlns:cx1="http://schemas.microsoft.com/office/drawing/2015/9/8/chartex" xmlns:cx2="http://schemas.microsoft.com/office/drawing/2015/10/21/chartex" xmlns:cx3="http://schemas.microsoft.com/office/drawing/2016/5/9/chartex" xmlns:cx4="http://schemas.microsoft.com/office/drawing/2016/5/10/chartex" xmlns:cx5="http://schemas.microsoft.com/office/drawing/2016/5/11/chartex" xmlns:cx6="http://schemas.microsoft.com/office/drawing/2016/5/12/chartex" xmlns:cx7="http://schemas.microsoft.com/office/drawing/2016/5/13/chartex" xmlns:cx8="http://schemas.microsoft.com/office/drawing/2016/5/14/chartex" xmlns:mc="http://schemas.openxmlformats.org/markup-compatibility/2006" xmlns:aink="http://schemas.microsoft.com/office/drawing/2016/ink" xmlns:am3d="http://schemas.microsoft.com/office/drawing/2017/model3d" xmlns:o="urn:schemas-microsoft-com:office:office" xmlns:r="http://schemas.openxmlformats.org/officeDocument/2006/relationships" xmlns:m="http://schemas.openxmlformats.org/officeDocument/2006/math" xmlns:v="urn:schemas-microsoft-com:vml" xmlns:wp14="http://schemas.microsoft.com/office/word/2010/wordprocessingDrawing" xmlns:wp="http://schemas.openxmlformats.org/drawingml/2006/wordprocessingDrawing" xmlns:w10="urn:schemas-microsoft-com:office:word" xmlns:w="http://schemas.openxmlformats.org/wordprocessingml/2006/main" xmlns:w14="http://schemas.microsoft.com/office/word/2010/wordml" xmlns:w15="http://schemas.microsoft.com/office/word/2012/wordml" xmlns:w16cid="http://schemas.microsoft.com/office/word/2016/wordml/cid" xmlns:w16se="http://schemas.microsoft.com/office/word/2015/wordml/symex" xmlns:wpg="http://schemas.microsoft.com/office/word/2010/wordprocessingGroup" xmlns:wpi="http://schemas.microsoft.com/office/word/2010/wordprocessingInk" xmlns:wne="http://schemas.microsoft.com/office/word/2006/wordml" xmlns:wps="http://schemas.microsoft.com/office/word/2010/wordprocessingShape" mc:Ignorable="w14 w15 w16se w16cid wp14">
+<w:numbering xmlns:wpc="http://schemas.microsoft.com/office/word/2010/wordprocessingCanvas" xmlns:mc="http://schemas.openxmlformats.org/markup-compatibility/2006" xmlns:o="urn:schemas-microsoft-com:office:office" xmlns:r="http://schemas.openxmlformats.org/officeDocument/2006/relationships" xmlns:m="http://schemas.openxmlformats.org/officeDocument/2006/math" xmlns:v="urn:schemas-microsoft-com:vml" xmlns:wp14="http://schemas.microsoft.com/office/word/2010/wordprocessingDrawing" xmlns:wp="http://schemas.openxmlformats.org/drawingml/2006/wordprocessingDrawing" xmlns:w10="urn:schemas-microsoft-com:office:word" xmlns:w="http://schemas.openxmlformats.org/wordprocessingml/2006/main" xmlns:w14="http://schemas.microsoft.com/office/word/2010/wordml" xmlns:w15="http://schemas.microsoft.com/office/word/2012/wordml" xmlns:wpg="http://schemas.microsoft.com/office/word/2010/wordprocessingGroup" xmlns:wpi="http://schemas.microsoft.com/office/word/2010/wordprocessingInk" xmlns:wne="http://schemas.microsoft.com/office/word/2006/wordml" xmlns:wps="http://schemas.microsoft.com/office/word/2010/wordprocessingShape" mc:Ignorable="w14 w15 wp14">
   <w:abstractNum w:abstractNumId="0" w15:restartNumberingAfterBreak="0">
     <w:nsid w:val="79DE79F6"/>
     <w:multiLevelType w:val="hybridMultilevel"/>
@@ -4350,7 +2396,7 @@
 </file>
 
 <file path=word/styles.xml><?xml version="1.0" encoding="utf-8"?>
-<w:styles xmlns:mc="http://schemas.openxmlformats.org/markup-compatibility/2006" xmlns:r="http://schemas.openxmlformats.org/officeDocument/2006/relationships" xmlns:w="http://schemas.openxmlformats.org/wordprocessingml/2006/main" xmlns:w14="http://schemas.microsoft.com/office/word/2010/wordml" xmlns:w15="http://schemas.microsoft.com/office/word/2012/wordml" xmlns:w16cid="http://schemas.microsoft.com/office/word/2016/wordml/cid" xmlns:w16se="http://schemas.microsoft.com/office/word/2015/wordml/symex" mc:Ignorable="w14 w15 w16se w16cid">
+<w:styles xmlns:mc="http://schemas.openxmlformats.org/markup-compatibility/2006" xmlns:r="http://schemas.openxmlformats.org/officeDocument/2006/relationships" xmlns:w="http://schemas.openxmlformats.org/wordprocessingml/2006/main" xmlns:w14="http://schemas.microsoft.com/office/word/2010/wordml" xmlns:w15="http://schemas.microsoft.com/office/word/2012/wordml" mc:Ignorable="w14 w15">
   <w:docDefaults>
     <w:rPrDefault>
       <w:rPr>
@@ -4360,7 +2406,7 @@
     </w:rPrDefault>
     <w:pPrDefault/>
   </w:docDefaults>
-  <w:latentStyles w:defLockedState="0" w:defUIPriority="0" w:defSemiHidden="0" w:defUnhideWhenUsed="0" w:defQFormat="0" w:count="376">
+  <w:latentStyles w:defLockedState="0" w:defUIPriority="0" w:defSemiHidden="0" w:defUnhideWhenUsed="0" w:defQFormat="0" w:count="371">
     <w:lsdException w:name="Normal" w:qFormat="1"/>
     <w:lsdException w:name="heading 1" w:qFormat="1"/>
     <w:lsdException w:name="heading 2" w:semiHidden="1" w:unhideWhenUsed="1" w:qFormat="1"/>
@@ -4723,11 +2769,6 @@
     <w:lsdException w:name="List Table 5 Dark Accent 6" w:uiPriority="50"/>
     <w:lsdException w:name="List Table 6 Colorful Accent 6" w:uiPriority="51"/>
     <w:lsdException w:name="List Table 7 Colorful Accent 6" w:uiPriority="52"/>
-    <w:lsdException w:name="Mention" w:semiHidden="1" w:uiPriority="99" w:unhideWhenUsed="1"/>
-    <w:lsdException w:name="Smart Hyperlink" w:semiHidden="1" w:uiPriority="99" w:unhideWhenUsed="1"/>
-    <w:lsdException w:name="Hashtag" w:semiHidden="1" w:uiPriority="99" w:unhideWhenUsed="1"/>
-    <w:lsdException w:name="Unresolved Mention" w:semiHidden="1" w:uiPriority="99" w:unhideWhenUsed="1"/>
-    <w:lsdException w:name="Smart Link" w:semiHidden="1" w:uiPriority="99" w:unhideWhenUsed="1"/>
   </w:latentStyles>
   <w:style w:type="paragraph" w:default="1" w:styleId="Normal">
     <w:name w:val="Normal"/>
@@ -5139,7 +3180,7 @@
 </file>
 
 <file path=customXml/itemProps1.xml><?xml version="1.0" encoding="utf-8"?>
-<ds:datastoreItem xmlns:ds="http://schemas.openxmlformats.org/officeDocument/2006/customXml" ds:itemID="{A06C72EB-D9B1-4B97-82A3-E504A418EA1C}">
+<ds:datastoreItem xmlns:ds="http://schemas.openxmlformats.org/officeDocument/2006/customXml" ds:itemID="{2AEC40AD-9481-4FF3-B66E-A6F6F4FF9E11}">
   <ds:schemaRefs>
     <ds:schemaRef ds:uri="http://schemas.openxmlformats.org/officeDocument/2006/bibliography"/>
   </ds:schemaRefs>

</xml_diff>